<commit_message>
misc fixes in reports
</commit_message>
<xml_diff>
--- a/reports/lab1OPD_rep.docx
+++ b/reports/lab1OPD_rep.docx
@@ -168,80 +168,77 @@
         <w:rPr>
           <w:rFonts w:ascii="Times New Roman" w:hAnsi="Times New Roman" w:cs="Times New Roman"/>
           <w:sz w:val="28"/>
+        </w:rPr>
+      </w:pPr>
+      <w:r>
+        <w:rPr>
+          <w:rFonts w:ascii="Times New Roman" w:hAnsi="Times New Roman" w:cs="Times New Roman"/>
+          <w:sz w:val="28"/>
+        </w:rPr>
+        <w:t>По лабораторной работе №1</w:t>
+      </w:r>
+    </w:p>
+    <w:p>
+      <w:pPr>
+        <w:spacing w:line="360" w:lineRule="auto"/>
+        <w:ind w:left="567"/>
+        <w:jc w:val="center"/>
+        <w:rPr>
+          <w:rFonts w:ascii="Times New Roman" w:hAnsi="Times New Roman" w:cs="Times New Roman"/>
+          <w:sz w:val="28"/>
+        </w:rPr>
+      </w:pPr>
+      <w:r>
+        <w:rPr>
+          <w:rFonts w:ascii="Times New Roman" w:hAnsi="Times New Roman" w:cs="Times New Roman"/>
+          <w:sz w:val="28"/>
+        </w:rPr>
+        <w:t>“Определение видов программистов и ИТ,</w:t>
+      </w:r>
+    </w:p>
+    <w:p>
+      <w:pPr>
+        <w:spacing w:line="360" w:lineRule="auto"/>
+        <w:ind w:left="567"/>
+        <w:jc w:val="center"/>
+        <w:rPr>
+          <w:rFonts w:ascii="Times New Roman" w:hAnsi="Times New Roman" w:cs="Times New Roman"/>
+          <w:sz w:val="28"/>
+        </w:rPr>
+      </w:pPr>
+      <w:r>
+        <w:rPr>
+          <w:rFonts w:ascii="Times New Roman" w:hAnsi="Times New Roman" w:cs="Times New Roman"/>
+          <w:sz w:val="28"/>
+        </w:rPr>
+        <w:t>ПВК для определенного вида деятельности”</w:t>
+      </w:r>
+    </w:p>
+    <w:p>
+      <w:pPr>
+        <w:spacing w:line="360" w:lineRule="auto"/>
+        <w:ind w:left="567"/>
+        <w:jc w:val="center"/>
+        <w:rPr>
+          <w:rFonts w:ascii="Times New Roman" w:hAnsi="Times New Roman" w:cs="Times New Roman"/>
+          <w:sz w:val="28"/>
+        </w:rPr>
+      </w:pPr>
+      <w:r>
+        <w:rPr>
+          <w:rFonts w:ascii="Times New Roman" w:hAnsi="Times New Roman" w:cs="Times New Roman"/>
+          <w:sz w:val="28"/>
+        </w:rPr>
+        <w:t xml:space="preserve">Группа «Без </w:t>
+      </w:r>
+      <w:r>
+        <w:rPr>
+          <w:rFonts w:ascii="Times New Roman" w:hAnsi="Times New Roman" w:cs="Times New Roman"/>
+          <w:sz w:val="28"/>
           <w:lang w:val="en-US"/>
         </w:rPr>
-      </w:pPr>
-      <w:r>
-        <w:rPr>
-          <w:rFonts w:ascii="Times New Roman" w:hAnsi="Times New Roman" w:cs="Times New Roman"/>
-          <w:sz w:val="28"/>
-        </w:rPr>
-        <w:t>По лабораторной работе №1</w:t>
-      </w:r>
-    </w:p>
-    <w:p>
-      <w:pPr>
-        <w:spacing w:line="360" w:lineRule="auto"/>
-        <w:ind w:left="567"/>
-        <w:jc w:val="center"/>
-        <w:rPr>
-          <w:rFonts w:ascii="Times New Roman" w:hAnsi="Times New Roman" w:cs="Times New Roman"/>
-          <w:sz w:val="28"/>
-        </w:rPr>
-      </w:pPr>
-      <w:r>
-        <w:rPr>
-          <w:rFonts w:ascii="Times New Roman" w:hAnsi="Times New Roman" w:cs="Times New Roman"/>
-          <w:sz w:val="28"/>
-        </w:rPr>
-        <w:t>“Определение видов программистов и ИТ,</w:t>
-      </w:r>
-    </w:p>
-    <w:p>
-      <w:pPr>
-        <w:spacing w:line="360" w:lineRule="auto"/>
-        <w:ind w:left="567"/>
-        <w:jc w:val="center"/>
-        <w:rPr>
-          <w:rFonts w:ascii="Times New Roman" w:hAnsi="Times New Roman" w:cs="Times New Roman"/>
-          <w:sz w:val="28"/>
-        </w:rPr>
-      </w:pPr>
-      <w:r>
-        <w:rPr>
-          <w:rFonts w:ascii="Times New Roman" w:hAnsi="Times New Roman" w:cs="Times New Roman"/>
-          <w:sz w:val="28"/>
-        </w:rPr>
-        <w:t>ПВК для определенного вида деятельности”</w:t>
-      </w:r>
-    </w:p>
-    <w:p>
-      <w:pPr>
-        <w:spacing w:line="360" w:lineRule="auto"/>
-        <w:ind w:left="567"/>
-        <w:jc w:val="center"/>
-        <w:rPr>
-          <w:rFonts w:ascii="Times New Roman" w:hAnsi="Times New Roman" w:cs="Times New Roman"/>
-          <w:sz w:val="28"/>
-        </w:rPr>
-      </w:pPr>
-      <w:r>
-        <w:rPr>
-          <w:rFonts w:ascii="Times New Roman" w:hAnsi="Times New Roman" w:cs="Times New Roman"/>
-          <w:sz w:val="28"/>
-        </w:rPr>
-        <w:t xml:space="preserve">Группа «Без </w:t>
-      </w:r>
-      <w:proofErr w:type="spellStart"/>
-      <w:r>
-        <w:rPr>
-          <w:rFonts w:ascii="Times New Roman" w:hAnsi="Times New Roman" w:cs="Times New Roman"/>
-          <w:sz w:val="28"/>
-          <w:lang w:val="en-US"/>
-        </w:rPr>
         <w:t>ChatGPT</w:t>
       </w:r>
-      <w:proofErr w:type="spellEnd"/>
       <w:r>
         <w:rPr>
           <w:rFonts w:ascii="Times New Roman" w:hAnsi="Times New Roman" w:cs="Times New Roman"/>
@@ -291,7 +288,7 @@
           <w:sz w:val="24"/>
           <w:szCs w:val="28"/>
         </w:rPr>
-        <w:t xml:space="preserve">Раевский Г. Р., </w:t>
+        <w:t xml:space="preserve">Раевский Г., </w:t>
       </w:r>
     </w:p>
     <w:p>
@@ -315,14 +312,9 @@
           <w:sz w:val="24"/>
           <w:szCs w:val="28"/>
         </w:rPr>
-        <w:t>Козак Б. П.,</w:t>
-      </w:r>
-    </w:p>
-    <w:p>
-      <w:pPr>
-        <w:spacing w:line="360" w:lineRule="auto"/>
-        <w:ind w:left="567"/>
-        <w:jc w:val="right"/>
+        <w:t>Козак Б.</w:t>
+      </w:r>
+      <w:r>
         <w:rPr>
           <w:rFonts w:ascii="Times New Roman" w:hAnsi="Times New Roman" w:cs="Times New Roman"/>
           <w:i/>
@@ -330,8 +322,14 @@
           <w:sz w:val="24"/>
           <w:szCs w:val="28"/>
         </w:rPr>
-      </w:pPr>
-      <w:r>
+        <w:t>,</w:t>
+      </w:r>
+    </w:p>
+    <w:p>
+      <w:pPr>
+        <w:spacing w:line="360" w:lineRule="auto"/>
+        <w:ind w:left="567"/>
+        <w:jc w:val="right"/>
         <w:rPr>
           <w:rFonts w:ascii="Times New Roman" w:hAnsi="Times New Roman" w:cs="Times New Roman"/>
           <w:i/>
@@ -339,34 +337,8 @@
           <w:sz w:val="24"/>
           <w:szCs w:val="28"/>
         </w:rPr>
-        <w:t>Певзнер А. С.</w:t>
-      </w:r>
-    </w:p>
-    <w:p>
-      <w:pPr>
-        <w:spacing w:line="360" w:lineRule="auto"/>
-        <w:ind w:left="567"/>
-        <w:jc w:val="right"/>
-        <w:rPr>
-          <w:rFonts w:ascii="Times New Roman" w:hAnsi="Times New Roman" w:cs="Times New Roman"/>
-          <w:sz w:val="24"/>
-          <w:szCs w:val="28"/>
-        </w:rPr>
-      </w:pPr>
-      <w:r>
-        <w:rPr>
-          <w:rFonts w:ascii="Times New Roman" w:hAnsi="Times New Roman" w:cs="Times New Roman"/>
-          <w:sz w:val="24"/>
-          <w:szCs w:val="28"/>
-        </w:rPr>
-        <w:t>Преподаватель</w:t>
-      </w:r>
-    </w:p>
-    <w:p>
-      <w:pPr>
-        <w:spacing w:line="360" w:lineRule="auto"/>
-        <w:ind w:left="567"/>
-        <w:jc w:val="right"/>
+      </w:pPr>
+      <w:r>
         <w:rPr>
           <w:rFonts w:ascii="Times New Roman" w:hAnsi="Times New Roman" w:cs="Times New Roman"/>
           <w:i/>
@@ -374,7 +346,8 @@
           <w:sz w:val="24"/>
           <w:szCs w:val="28"/>
         </w:rPr>
-      </w:pPr>
+        <w:t>Певзнер А.</w:t>
+      </w:r>
       <w:r>
         <w:rPr>
           <w:rFonts w:ascii="Times New Roman" w:hAnsi="Times New Roman" w:cs="Times New Roman"/>
@@ -383,19 +356,76 @@
           <w:sz w:val="24"/>
           <w:szCs w:val="28"/>
         </w:rPr>
+        <w:t>,</w:t>
+      </w:r>
+    </w:p>
+    <w:p>
+      <w:pPr>
+        <w:spacing w:line="360" w:lineRule="auto"/>
+        <w:ind w:left="567"/>
+        <w:jc w:val="right"/>
+        <w:rPr>
+          <w:rFonts w:ascii="Times New Roman" w:hAnsi="Times New Roman" w:cs="Times New Roman"/>
+          <w:i/>
+          <w:iCs/>
+          <w:sz w:val="24"/>
+          <w:szCs w:val="28"/>
+        </w:rPr>
+      </w:pPr>
+      <w:r>
+        <w:rPr>
+          <w:rFonts w:ascii="Times New Roman" w:hAnsi="Times New Roman" w:cs="Times New Roman"/>
+          <w:i/>
+          <w:iCs/>
+          <w:sz w:val="24"/>
+          <w:szCs w:val="28"/>
+        </w:rPr>
+        <w:t>Зуенок А.</w:t>
+      </w:r>
+    </w:p>
+    <w:p>
+      <w:pPr>
+        <w:spacing w:line="360" w:lineRule="auto"/>
+        <w:ind w:left="567"/>
+        <w:jc w:val="right"/>
+        <w:rPr>
+          <w:rFonts w:ascii="Times New Roman" w:hAnsi="Times New Roman" w:cs="Times New Roman"/>
+          <w:sz w:val="24"/>
+          <w:szCs w:val="28"/>
+        </w:rPr>
+      </w:pPr>
+      <w:r>
+        <w:rPr>
+          <w:rFonts w:ascii="Times New Roman" w:hAnsi="Times New Roman" w:cs="Times New Roman"/>
+          <w:sz w:val="24"/>
+          <w:szCs w:val="28"/>
+        </w:rPr>
+        <w:t>Преподаватель</w:t>
+      </w:r>
+    </w:p>
+    <w:p>
+      <w:pPr>
+        <w:spacing w:line="360" w:lineRule="auto"/>
+        <w:ind w:left="567"/>
+        <w:jc w:val="right"/>
+        <w:rPr>
+          <w:rFonts w:ascii="Times New Roman" w:hAnsi="Times New Roman" w:cs="Times New Roman"/>
+          <w:i/>
+          <w:iCs/>
+          <w:sz w:val="24"/>
+          <w:szCs w:val="28"/>
+        </w:rPr>
+      </w:pPr>
+      <w:r>
+        <w:rPr>
+          <w:rFonts w:ascii="Times New Roman" w:hAnsi="Times New Roman" w:cs="Times New Roman"/>
+          <w:i/>
+          <w:iCs/>
+          <w:sz w:val="24"/>
+          <w:szCs w:val="28"/>
+        </w:rPr>
         <w:t>Билый А. М.</w:t>
       </w:r>
-    </w:p>
-    <w:p>
-      <w:pPr>
-        <w:spacing w:line="360" w:lineRule="auto"/>
-        <w:ind w:left="567"/>
-        <w:jc w:val="both"/>
-        <w:rPr>
-          <w:rFonts w:ascii="Times New Roman" w:hAnsi="Times New Roman" w:cs="Times New Roman"/>
-          <w:sz w:val="20"/>
-        </w:rPr>
-      </w:pPr>
     </w:p>
     <w:p>
       <w:pPr>
@@ -493,7 +523,7 @@
     </w:p>
     <w:p>
       <w:pPr>
-        <w:pStyle w:val="a3"/>
+        <w:pStyle w:val="ListParagraph"/>
         <w:numPr>
           <w:ilvl w:val="0"/>
           <w:numId w:val="4"/>
@@ -560,7 +590,7 @@
     </w:p>
     <w:p>
       <w:pPr>
-        <w:pStyle w:val="a3"/>
+        <w:pStyle w:val="ListParagraph"/>
         <w:numPr>
           <w:ilvl w:val="0"/>
           <w:numId w:val="4"/>
@@ -620,7 +650,7 @@
     </w:p>
     <w:p>
       <w:pPr>
-        <w:pStyle w:val="a3"/>
+        <w:pStyle w:val="ListParagraph"/>
         <w:numPr>
           <w:ilvl w:val="0"/>
           <w:numId w:val="4"/>
@@ -645,23 +675,13 @@
         </w:rPr>
         <w:t>И</w:t>
       </w:r>
-      <w:proofErr w:type="spellStart"/>
-      <w:r>
-        <w:rPr>
-          <w:rFonts w:ascii="Times New Roman" w:hAnsi="Times New Roman" w:cs="Times New Roman"/>
-          <w:sz w:val="28"/>
-          <w:szCs w:val="28"/>
-        </w:rPr>
-        <w:t>нформация</w:t>
-      </w:r>
-      <w:proofErr w:type="spellEnd"/>
-      <w:r>
-        <w:rPr>
-          <w:rFonts w:ascii="Times New Roman" w:hAnsi="Times New Roman" w:cs="Times New Roman"/>
-          <w:sz w:val="28"/>
-          <w:szCs w:val="28"/>
-        </w:rPr>
-        <w:t xml:space="preserve"> о проекте</w:t>
+      <w:r>
+        <w:rPr>
+          <w:rFonts w:ascii="Times New Roman" w:hAnsi="Times New Roman" w:cs="Times New Roman"/>
+          <w:sz w:val="28"/>
+          <w:szCs w:val="28"/>
+        </w:rPr>
+        <w:t>нформация о проекте</w:t>
       </w:r>
       <w:r>
         <w:rPr>
@@ -682,7 +702,7 @@
     </w:p>
     <w:p>
       <w:pPr>
-        <w:pStyle w:val="a3"/>
+        <w:pStyle w:val="ListParagraph"/>
         <w:numPr>
           <w:ilvl w:val="0"/>
           <w:numId w:val="4"/>
@@ -937,7 +957,7 @@
     </w:p>
     <w:p>
       <w:pPr>
-        <w:pStyle w:val="a3"/>
+        <w:pStyle w:val="ListParagraph"/>
         <w:numPr>
           <w:ilvl w:val="0"/>
           <w:numId w:val="1"/>
@@ -962,7 +982,7 @@
     </w:p>
     <w:p>
       <w:pPr>
-        <w:pStyle w:val="a3"/>
+        <w:pStyle w:val="ListParagraph"/>
         <w:spacing w:line="360" w:lineRule="auto"/>
         <w:ind w:left="567" w:firstLine="696"/>
         <w:jc w:val="both"/>
@@ -1143,7 +1163,7 @@
     </w:p>
     <w:p>
       <w:pPr>
-        <w:pStyle w:val="a3"/>
+        <w:pStyle w:val="ListParagraph"/>
         <w:numPr>
           <w:ilvl w:val="0"/>
           <w:numId w:val="1"/>
@@ -1248,7 +1268,6 @@
         </w:rPr>
         <w:t xml:space="preserve"> и базы данных на основе P</w:t>
       </w:r>
-      <w:proofErr w:type="spellStart"/>
       <w:r>
         <w:rPr>
           <w:rFonts w:ascii="Times New Roman" w:hAnsi="Times New Roman" w:cs="Times New Roman"/>
@@ -1258,7 +1277,6 @@
         </w:rPr>
         <w:t>ostgreSQL</w:t>
       </w:r>
-      <w:proofErr w:type="spellEnd"/>
       <w:r>
         <w:rPr>
           <w:rFonts w:ascii="Times New Roman" w:hAnsi="Times New Roman" w:cs="Times New Roman"/>
@@ -1290,7 +1308,7 @@
     </w:p>
     <w:p>
       <w:pPr>
-        <w:pStyle w:val="a3"/>
+        <w:pStyle w:val="ListParagraph"/>
         <w:spacing w:line="360" w:lineRule="auto"/>
         <w:ind w:left="567" w:firstLine="696"/>
         <w:jc w:val="both"/>
@@ -1311,7 +1329,7 @@
     </w:p>
     <w:p>
       <w:pPr>
-        <w:pStyle w:val="a3"/>
+        <w:pStyle w:val="ListParagraph"/>
         <w:spacing w:line="360" w:lineRule="auto"/>
         <w:ind w:left="567" w:firstLine="696"/>
         <w:jc w:val="both"/>
@@ -1553,7 +1571,7 @@
     </w:p>
     <w:p>
       <w:pPr>
-        <w:pStyle w:val="a3"/>
+        <w:pStyle w:val="ListParagraph"/>
         <w:numPr>
           <w:ilvl w:val="0"/>
           <w:numId w:val="1"/>
@@ -1714,7 +1732,6 @@
           <w:szCs w:val="28"/>
         </w:rPr>
       </w:pPr>
-      <w:proofErr w:type="spellStart"/>
       <w:r>
         <w:rPr>
           <w:rFonts w:ascii="Times New Roman" w:hAnsi="Times New Roman" w:cs="Times New Roman"/>
@@ -1729,18 +1746,8 @@
           <w:sz w:val="28"/>
           <w:szCs w:val="28"/>
         </w:rPr>
-        <w:t>епозиторий</w:t>
-      </w:r>
-      <w:proofErr w:type="spellEnd"/>
-      <w:r>
-        <w:rPr>
-          <w:rFonts w:ascii="Times New Roman" w:hAnsi="Times New Roman" w:cs="Times New Roman"/>
-          <w:sz w:val="28"/>
-          <w:szCs w:val="28"/>
-        </w:rPr>
-        <w:t xml:space="preserve"> G</w:t>
-      </w:r>
-      <w:proofErr w:type="spellStart"/>
+        <w:t>епозиторий G</w:t>
+      </w:r>
       <w:r>
         <w:rPr>
           <w:rFonts w:ascii="Times New Roman" w:hAnsi="Times New Roman" w:cs="Times New Roman"/>
@@ -1750,23 +1757,13 @@
         </w:rPr>
         <w:t>itHub</w:t>
       </w:r>
-      <w:proofErr w:type="spellEnd"/>
-      <w:r>
-        <w:rPr>
-          <w:rFonts w:ascii="Times New Roman" w:hAnsi="Times New Roman" w:cs="Times New Roman"/>
-          <w:sz w:val="28"/>
-          <w:szCs w:val="28"/>
-        </w:rPr>
-        <w:t xml:space="preserve"> со всеми </w:t>
-      </w:r>
-      <w:proofErr w:type="spellStart"/>
-      <w:r>
-        <w:rPr>
-          <w:rFonts w:ascii="Times New Roman" w:hAnsi="Times New Roman" w:cs="Times New Roman"/>
-          <w:sz w:val="28"/>
-          <w:szCs w:val="28"/>
-        </w:rPr>
-        <w:t>файлами</w:t>
+      <w:r>
+        <w:rPr>
+          <w:rFonts w:ascii="Times New Roman" w:hAnsi="Times New Roman" w:cs="Times New Roman"/>
+          <w:sz w:val="28"/>
+          <w:szCs w:val="28"/>
+        </w:rPr>
+        <w:t xml:space="preserve"> со всеми файлами</w:t>
       </w:r>
       <w:r>
         <w:rPr>
@@ -1779,14 +1776,13 @@
       <w:hyperlink r:id="rId8" w:history="1">
         <w:r>
           <w:rPr>
-            <w:rStyle w:val="a7"/>
+            <w:rStyle w:val="Hyperlink"/>
             <w:rFonts w:ascii="Times New Roman" w:hAnsi="Times New Roman" w:cs="Times New Roman"/>
             <w:sz w:val="28"/>
             <w:szCs w:val="28"/>
           </w:rPr>
           <w:t>тык</w:t>
         </w:r>
-        <w:proofErr w:type="spellEnd"/>
       </w:hyperlink>
     </w:p>
     <w:p>
@@ -1841,7 +1837,7 @@
     </w:p>
     <w:p>
       <w:pPr>
-        <w:pStyle w:val="a3"/>
+        <w:pStyle w:val="ListParagraph"/>
         <w:numPr>
           <w:ilvl w:val="0"/>
           <w:numId w:val="1"/>
@@ -1865,7 +1861,7 @@
     </w:p>
     <w:p>
       <w:pPr>
-        <w:pStyle w:val="a3"/>
+        <w:pStyle w:val="ListParagraph"/>
         <w:spacing w:line="360" w:lineRule="auto"/>
         <w:ind w:left="567" w:firstLine="696"/>
         <w:jc w:val="both"/>
@@ -1976,7 +1972,7 @@
   <w:sdt>
     <w:sdtPr>
       <w:rPr>
-        <w:rStyle w:val="a6"/>
+        <w:rStyle w:val="PageNumber"/>
       </w:rPr>
       <w:id w:val="-651132696"/>
       <w:docPartObj>
@@ -1986,33 +1982,33 @@
     </w:sdtPr>
     <w:sdtEndPr>
       <w:rPr>
-        <w:rStyle w:val="a6"/>
+        <w:rStyle w:val="PageNumber"/>
       </w:rPr>
     </w:sdtEndPr>
     <w:sdtContent>
       <w:p>
         <w:pPr>
-          <w:pStyle w:val="a4"/>
+          <w:pStyle w:val="Footer"/>
           <w:framePr w:wrap="none" w:vAnchor="text" w:hAnchor="margin" w:xAlign="center" w:y="1"/>
           <w:rPr>
-            <w:rStyle w:val="a6"/>
+            <w:rStyle w:val="PageNumber"/>
           </w:rPr>
         </w:pPr>
         <w:r>
           <w:rPr>
-            <w:rStyle w:val="a6"/>
+            <w:rStyle w:val="PageNumber"/>
           </w:rPr>
           <w:fldChar w:fldCharType="begin"/>
         </w:r>
         <w:r>
           <w:rPr>
-            <w:rStyle w:val="a6"/>
+            <w:rStyle w:val="PageNumber"/>
           </w:rPr>
           <w:instrText xml:space="preserve"> PAGE </w:instrText>
         </w:r>
         <w:r>
           <w:rPr>
-            <w:rStyle w:val="a6"/>
+            <w:rStyle w:val="PageNumber"/>
           </w:rPr>
           <w:fldChar w:fldCharType="end"/>
         </w:r>
@@ -2021,7 +2017,7 @@
   </w:sdt>
   <w:p>
     <w:pPr>
-      <w:pStyle w:val="a4"/>
+      <w:pStyle w:val="Footer"/>
     </w:pPr>
   </w:p>
 </w:ftr>
@@ -2032,7 +2028,7 @@
   <w:sdt>
     <w:sdtPr>
       <w:rPr>
-        <w:rStyle w:val="a6"/>
+        <w:rStyle w:val="PageNumber"/>
       </w:rPr>
       <w:id w:val="-503278127"/>
       <w:docPartObj>
@@ -2042,46 +2038,46 @@
     </w:sdtPr>
     <w:sdtEndPr>
       <w:rPr>
-        <w:rStyle w:val="a6"/>
+        <w:rStyle w:val="PageNumber"/>
       </w:rPr>
     </w:sdtEndPr>
     <w:sdtContent>
       <w:p>
         <w:pPr>
-          <w:pStyle w:val="a4"/>
+          <w:pStyle w:val="Footer"/>
           <w:framePr w:wrap="none" w:vAnchor="text" w:hAnchor="margin" w:xAlign="center" w:y="1"/>
           <w:rPr>
-            <w:rStyle w:val="a6"/>
+            <w:rStyle w:val="PageNumber"/>
           </w:rPr>
         </w:pPr>
         <w:r>
           <w:rPr>
-            <w:rStyle w:val="a6"/>
+            <w:rStyle w:val="PageNumber"/>
           </w:rPr>
           <w:fldChar w:fldCharType="begin"/>
         </w:r>
         <w:r>
           <w:rPr>
-            <w:rStyle w:val="a6"/>
+            <w:rStyle w:val="PageNumber"/>
           </w:rPr>
           <w:instrText xml:space="preserve"> PAGE </w:instrText>
         </w:r>
         <w:r>
           <w:rPr>
-            <w:rStyle w:val="a6"/>
+            <w:rStyle w:val="PageNumber"/>
           </w:rPr>
           <w:fldChar w:fldCharType="separate"/>
         </w:r>
         <w:r>
           <w:rPr>
-            <w:rStyle w:val="a6"/>
+            <w:rStyle w:val="PageNumber"/>
             <w:noProof/>
           </w:rPr>
           <w:t>2</w:t>
         </w:r>
         <w:r>
           <w:rPr>
-            <w:rStyle w:val="a6"/>
+            <w:rStyle w:val="PageNumber"/>
           </w:rPr>
           <w:fldChar w:fldCharType="end"/>
         </w:r>
@@ -2090,7 +2086,7 @@
   </w:sdt>
   <w:p>
     <w:pPr>
-      <w:pStyle w:val="a4"/>
+      <w:pStyle w:val="Footer"/>
     </w:pPr>
   </w:p>
 </w:ftr>
@@ -2878,7 +2874,7 @@
     <w:lsdException w:name="Unresolved Mention" w:semiHidden="1" w:unhideWhenUsed="1"/>
     <w:lsdException w:name="Smart Link" w:semiHidden="1" w:unhideWhenUsed="1"/>
   </w:latentStyles>
-  <w:style w:type="paragraph" w:default="1" w:styleId="a">
+  <w:style w:type="paragraph" w:default="1" w:styleId="Normal">
     <w:name w:val="Normal"/>
     <w:qFormat/>
     <w:rsid w:val="002F322E"/>
@@ -2890,13 +2886,13 @@
       <w:szCs w:val="22"/>
     </w:rPr>
   </w:style>
-  <w:style w:type="character" w:default="1" w:styleId="a0">
+  <w:style w:type="character" w:default="1" w:styleId="DefaultParagraphFont">
     <w:name w:val="Default Paragraph Font"/>
     <w:uiPriority w:val="1"/>
     <w:semiHidden/>
     <w:unhideWhenUsed/>
   </w:style>
-  <w:style w:type="table" w:default="1" w:styleId="a1">
+  <w:style w:type="table" w:default="1" w:styleId="TableNormal">
     <w:name w:val="Normal Table"/>
     <w:uiPriority w:val="99"/>
     <w:semiHidden/>
@@ -2911,15 +2907,15 @@
       </w:tblCellMar>
     </w:tblPr>
   </w:style>
-  <w:style w:type="numbering" w:default="1" w:styleId="a2">
+  <w:style w:type="numbering" w:default="1" w:styleId="NoList">
     <w:name w:val="No List"/>
     <w:uiPriority w:val="99"/>
     <w:semiHidden/>
     <w:unhideWhenUsed/>
   </w:style>
-  <w:style w:type="paragraph" w:styleId="a3">
+  <w:style w:type="paragraph" w:styleId="ListParagraph">
     <w:name w:val="List Paragraph"/>
-    <w:basedOn w:val="a"/>
+    <w:basedOn w:val="Normal"/>
     <w:uiPriority w:val="34"/>
     <w:qFormat/>
     <w:rsid w:val="002F322E"/>
@@ -2928,10 +2924,10 @@
       <w:contextualSpacing/>
     </w:pPr>
   </w:style>
-  <w:style w:type="paragraph" w:styleId="a4">
+  <w:style w:type="paragraph" w:styleId="Footer">
     <w:name w:val="footer"/>
-    <w:basedOn w:val="a"/>
-    <w:link w:val="a5"/>
+    <w:basedOn w:val="Normal"/>
+    <w:link w:val="FooterChar"/>
     <w:uiPriority w:val="99"/>
     <w:unhideWhenUsed/>
     <w:rsid w:val="009E64CD"/>
@@ -2943,10 +2939,10 @@
       <w:spacing w:after="0" w:line="240" w:lineRule="auto"/>
     </w:pPr>
   </w:style>
-  <w:style w:type="character" w:customStyle="1" w:styleId="a5">
-    <w:name w:val="Нижний колонтитул Знак"/>
-    <w:basedOn w:val="a0"/>
-    <w:link w:val="a4"/>
+  <w:style w:type="character" w:customStyle="1" w:styleId="FooterChar">
+    <w:name w:val="Footer Char"/>
+    <w:basedOn w:val="DefaultParagraphFont"/>
+    <w:link w:val="Footer"/>
     <w:uiPriority w:val="99"/>
     <w:rsid w:val="009E64CD"/>
     <w:rPr>
@@ -2954,17 +2950,17 @@
       <w:szCs w:val="22"/>
     </w:rPr>
   </w:style>
-  <w:style w:type="character" w:styleId="a6">
+  <w:style w:type="character" w:styleId="PageNumber">
     <w:name w:val="page number"/>
-    <w:basedOn w:val="a0"/>
+    <w:basedOn w:val="DefaultParagraphFont"/>
     <w:uiPriority w:val="99"/>
     <w:semiHidden/>
     <w:unhideWhenUsed/>
     <w:rsid w:val="009E64CD"/>
   </w:style>
-  <w:style w:type="character" w:styleId="a7">
+  <w:style w:type="character" w:styleId="Hyperlink">
     <w:name w:val="Hyperlink"/>
-    <w:basedOn w:val="a0"/>
+    <w:basedOn w:val="DefaultParagraphFont"/>
     <w:uiPriority w:val="99"/>
     <w:unhideWhenUsed/>
     <w:rsid w:val="00AE630C"/>
@@ -2973,9 +2969,9 @@
       <w:u w:val="single"/>
     </w:rPr>
   </w:style>
-  <w:style w:type="character" w:styleId="a8">
+  <w:style w:type="character" w:styleId="UnresolvedMention">
     <w:name w:val="Unresolved Mention"/>
-    <w:basedOn w:val="a0"/>
+    <w:basedOn w:val="DefaultParagraphFont"/>
     <w:uiPriority w:val="99"/>
     <w:semiHidden/>
     <w:unhideWhenUsed/>

</xml_diff>

<commit_message>
updated names in reports
</commit_message>
<xml_diff>
--- a/reports/lab1OPD_rep.docx
+++ b/reports/lab1OPD_rep.docx
@@ -139,24 +139,12 @@
           <w:sz w:val="32"/>
         </w:rPr>
       </w:pPr>
-    </w:p>
-    <w:p>
-      <w:pPr>
-        <w:spacing w:line="360" w:lineRule="auto"/>
-        <w:ind w:left="567"/>
-        <w:jc w:val="center"/>
+      <w:r>
         <w:rPr>
           <w:rFonts w:ascii="Times New Roman" w:hAnsi="Times New Roman" w:cs="Times New Roman"/>
           <w:b/>
           <w:sz w:val="32"/>
         </w:rPr>
-      </w:pPr>
-      <w:r>
-        <w:rPr>
-          <w:rFonts w:ascii="Times New Roman" w:hAnsi="Times New Roman" w:cs="Times New Roman"/>
-          <w:b/>
-          <w:sz w:val="32"/>
-        </w:rPr>
         <w:t>Отчет</w:t>
       </w:r>
     </w:p>
@@ -231,6 +219,7 @@
         </w:rPr>
         <w:t xml:space="preserve">Группа «Без </w:t>
       </w:r>
+      <w:proofErr w:type="spellStart"/>
       <w:r>
         <w:rPr>
           <w:rFonts w:ascii="Times New Roman" w:hAnsi="Times New Roman" w:cs="Times New Roman"/>
@@ -239,6 +228,7 @@
         </w:rPr>
         <w:t>ChatGPT</w:t>
       </w:r>
+      <w:proofErr w:type="spellEnd"/>
       <w:r>
         <w:rPr>
           <w:rFonts w:ascii="Times New Roman" w:hAnsi="Times New Roman" w:cs="Times New Roman"/>
@@ -250,7 +240,7 @@
     <w:p>
       <w:pPr>
         <w:spacing w:line="360" w:lineRule="auto"/>
-        <w:ind w:left="567"/>
+        <w:ind w:left="567" w:firstLine="141"/>
         <w:jc w:val="right"/>
         <w:rPr>
           <w:rFonts w:ascii="Times New Roman" w:hAnsi="Times New Roman" w:cs="Times New Roman"/>
@@ -346,9 +336,14 @@
           <w:sz w:val="24"/>
           <w:szCs w:val="28"/>
         </w:rPr>
-        <w:t>Певзнер А.</w:t>
-      </w:r>
-      <w:r>
+        <w:t>Махмудова М.,</w:t>
+      </w:r>
+    </w:p>
+    <w:p>
+      <w:pPr>
+        <w:spacing w:line="360" w:lineRule="auto"/>
+        <w:ind w:left="567"/>
+        <w:jc w:val="right"/>
         <w:rPr>
           <w:rFonts w:ascii="Times New Roman" w:hAnsi="Times New Roman" w:cs="Times New Roman"/>
           <w:i/>
@@ -356,14 +351,8 @@
           <w:sz w:val="24"/>
           <w:szCs w:val="28"/>
         </w:rPr>
-        <w:t>,</w:t>
-      </w:r>
-    </w:p>
-    <w:p>
-      <w:pPr>
-        <w:spacing w:line="360" w:lineRule="auto"/>
-        <w:ind w:left="567"/>
-        <w:jc w:val="right"/>
+      </w:pPr>
+      <w:r>
         <w:rPr>
           <w:rFonts w:ascii="Times New Roman" w:hAnsi="Times New Roman" w:cs="Times New Roman"/>
           <w:i/>
@@ -371,7 +360,8 @@
           <w:sz w:val="24"/>
           <w:szCs w:val="28"/>
         </w:rPr>
-      </w:pPr>
+        <w:t>Певзнер А.</w:t>
+      </w:r>
       <w:r>
         <w:rPr>
           <w:rFonts w:ascii="Times New Roman" w:hAnsi="Times New Roman" w:cs="Times New Roman"/>
@@ -380,27 +370,7 @@
           <w:sz w:val="24"/>
           <w:szCs w:val="28"/>
         </w:rPr>
-        <w:t>Зуенок А.</w:t>
-      </w:r>
-    </w:p>
-    <w:p>
-      <w:pPr>
-        <w:spacing w:line="360" w:lineRule="auto"/>
-        <w:ind w:left="567"/>
-        <w:jc w:val="right"/>
-        <w:rPr>
-          <w:rFonts w:ascii="Times New Roman" w:hAnsi="Times New Roman" w:cs="Times New Roman"/>
-          <w:sz w:val="24"/>
-          <w:szCs w:val="28"/>
-        </w:rPr>
-      </w:pPr>
-      <w:r>
-        <w:rPr>
-          <w:rFonts w:ascii="Times New Roman" w:hAnsi="Times New Roman" w:cs="Times New Roman"/>
-          <w:sz w:val="24"/>
-          <w:szCs w:val="28"/>
-        </w:rPr>
-        <w:t>Преподаватель</w:t>
+        <w:t>,</w:t>
       </w:r>
     </w:p>
     <w:p>
@@ -416,6 +386,7 @@
           <w:szCs w:val="28"/>
         </w:rPr>
       </w:pPr>
+      <w:proofErr w:type="spellStart"/>
       <w:r>
         <w:rPr>
           <w:rFonts w:ascii="Times New Roman" w:hAnsi="Times New Roman" w:cs="Times New Roman"/>
@@ -424,30 +395,133 @@
           <w:sz w:val="24"/>
           <w:szCs w:val="28"/>
         </w:rPr>
-        <w:t>Билый А. М.</w:t>
-      </w:r>
-    </w:p>
-    <w:p>
-      <w:pPr>
-        <w:spacing w:line="360" w:lineRule="auto"/>
-        <w:ind w:left="567"/>
-        <w:jc w:val="both"/>
-        <w:rPr>
-          <w:rFonts w:ascii="Times New Roman" w:hAnsi="Times New Roman" w:cs="Times New Roman"/>
-          <w:sz w:val="20"/>
-        </w:rPr>
-      </w:pPr>
-    </w:p>
-    <w:p>
-      <w:pPr>
-        <w:spacing w:line="360" w:lineRule="auto"/>
-        <w:ind w:left="567"/>
-        <w:jc w:val="both"/>
-        <w:rPr>
-          <w:rFonts w:ascii="Times New Roman" w:hAnsi="Times New Roman" w:cs="Times New Roman"/>
-          <w:sz w:val="20"/>
-        </w:rPr>
-      </w:pPr>
+        <w:t>Зуенок</w:t>
+      </w:r>
+      <w:proofErr w:type="spellEnd"/>
+      <w:r>
+        <w:rPr>
+          <w:rFonts w:ascii="Times New Roman" w:hAnsi="Times New Roman" w:cs="Times New Roman"/>
+          <w:i/>
+          <w:iCs/>
+          <w:sz w:val="24"/>
+          <w:szCs w:val="28"/>
+        </w:rPr>
+        <w:t xml:space="preserve"> А.,</w:t>
+      </w:r>
+    </w:p>
+    <w:p>
+      <w:pPr>
+        <w:spacing w:line="360" w:lineRule="auto"/>
+        <w:ind w:left="567"/>
+        <w:jc w:val="right"/>
+        <w:rPr>
+          <w:rFonts w:ascii="Times New Roman" w:hAnsi="Times New Roman" w:cs="Times New Roman"/>
+          <w:i/>
+          <w:iCs/>
+          <w:sz w:val="24"/>
+          <w:szCs w:val="28"/>
+        </w:rPr>
+      </w:pPr>
+      <w:proofErr w:type="spellStart"/>
+      <w:r>
+        <w:rPr>
+          <w:rFonts w:ascii="Times New Roman" w:hAnsi="Times New Roman" w:cs="Times New Roman"/>
+          <w:i/>
+          <w:iCs/>
+          <w:sz w:val="24"/>
+          <w:szCs w:val="28"/>
+        </w:rPr>
+        <w:t>Шадрухин</w:t>
+      </w:r>
+      <w:proofErr w:type="spellEnd"/>
+      <w:r>
+        <w:rPr>
+          <w:rFonts w:ascii="Times New Roman" w:hAnsi="Times New Roman" w:cs="Times New Roman"/>
+          <w:i/>
+          <w:iCs/>
+          <w:sz w:val="24"/>
+          <w:szCs w:val="28"/>
+        </w:rPr>
+        <w:t xml:space="preserve"> А.,</w:t>
+      </w:r>
+    </w:p>
+    <w:p>
+      <w:pPr>
+        <w:spacing w:line="360" w:lineRule="auto"/>
+        <w:ind w:left="567"/>
+        <w:jc w:val="right"/>
+        <w:rPr>
+          <w:rFonts w:ascii="Times New Roman" w:hAnsi="Times New Roman" w:cs="Times New Roman"/>
+          <w:i/>
+          <w:iCs/>
+          <w:sz w:val="24"/>
+          <w:szCs w:val="28"/>
+        </w:rPr>
+      </w:pPr>
+      <w:r>
+        <w:rPr>
+          <w:rFonts w:ascii="Times New Roman" w:hAnsi="Times New Roman" w:cs="Times New Roman"/>
+          <w:i/>
+          <w:iCs/>
+          <w:sz w:val="24"/>
+          <w:szCs w:val="28"/>
+        </w:rPr>
+        <w:t>Панов А.</w:t>
+      </w:r>
+    </w:p>
+    <w:p>
+      <w:pPr>
+        <w:spacing w:line="360" w:lineRule="auto"/>
+        <w:ind w:left="567"/>
+        <w:jc w:val="right"/>
+        <w:rPr>
+          <w:rFonts w:ascii="Times New Roman" w:hAnsi="Times New Roman" w:cs="Times New Roman"/>
+          <w:sz w:val="24"/>
+          <w:szCs w:val="28"/>
+        </w:rPr>
+      </w:pPr>
+      <w:r>
+        <w:rPr>
+          <w:rFonts w:ascii="Times New Roman" w:hAnsi="Times New Roman" w:cs="Times New Roman"/>
+          <w:sz w:val="24"/>
+          <w:szCs w:val="28"/>
+        </w:rPr>
+        <w:t>Преподаватель</w:t>
+      </w:r>
+    </w:p>
+    <w:p>
+      <w:pPr>
+        <w:spacing w:line="360" w:lineRule="auto"/>
+        <w:ind w:left="567"/>
+        <w:jc w:val="right"/>
+        <w:rPr>
+          <w:rFonts w:ascii="Times New Roman" w:hAnsi="Times New Roman" w:cs="Times New Roman"/>
+          <w:i/>
+          <w:iCs/>
+          <w:sz w:val="24"/>
+          <w:szCs w:val="28"/>
+        </w:rPr>
+      </w:pPr>
+      <w:r>
+        <w:rPr>
+          <w:rFonts w:ascii="Times New Roman" w:hAnsi="Times New Roman" w:cs="Times New Roman"/>
+          <w:i/>
+          <w:iCs/>
+          <w:sz w:val="24"/>
+          <w:szCs w:val="28"/>
+        </w:rPr>
+        <w:t>Билый А. М</w:t>
+      </w:r>
+      <w:r>
+        <w:rPr>
+          <w:rFonts w:ascii="Times New Roman" w:hAnsi="Times New Roman" w:cs="Times New Roman"/>
+          <w:i/>
+          <w:iCs/>
+          <w:sz w:val="24"/>
+          <w:szCs w:val="28"/>
+        </w:rPr>
+        <w:t>,</w:t>
+      </w:r>
     </w:p>
     <w:p>
       <w:pPr>
@@ -523,7 +597,7 @@
     </w:p>
     <w:p>
       <w:pPr>
-        <w:pStyle w:val="ListParagraph"/>
+        <w:pStyle w:val="a3"/>
         <w:numPr>
           <w:ilvl w:val="0"/>
           <w:numId w:val="4"/>
@@ -590,7 +664,7 @@
     </w:p>
     <w:p>
       <w:pPr>
-        <w:pStyle w:val="ListParagraph"/>
+        <w:pStyle w:val="a3"/>
         <w:numPr>
           <w:ilvl w:val="0"/>
           <w:numId w:val="4"/>
@@ -650,7 +724,7 @@
     </w:p>
     <w:p>
       <w:pPr>
-        <w:pStyle w:val="ListParagraph"/>
+        <w:pStyle w:val="a3"/>
         <w:numPr>
           <w:ilvl w:val="0"/>
           <w:numId w:val="4"/>
@@ -675,13 +749,23 @@
         </w:rPr>
         <w:t>И</w:t>
       </w:r>
-      <w:r>
-        <w:rPr>
-          <w:rFonts w:ascii="Times New Roman" w:hAnsi="Times New Roman" w:cs="Times New Roman"/>
-          <w:sz w:val="28"/>
-          <w:szCs w:val="28"/>
-        </w:rPr>
-        <w:t>нформация о проекте</w:t>
+      <w:proofErr w:type="spellStart"/>
+      <w:r>
+        <w:rPr>
+          <w:rFonts w:ascii="Times New Roman" w:hAnsi="Times New Roman" w:cs="Times New Roman"/>
+          <w:sz w:val="28"/>
+          <w:szCs w:val="28"/>
+        </w:rPr>
+        <w:t>нформация</w:t>
+      </w:r>
+      <w:proofErr w:type="spellEnd"/>
+      <w:r>
+        <w:rPr>
+          <w:rFonts w:ascii="Times New Roman" w:hAnsi="Times New Roman" w:cs="Times New Roman"/>
+          <w:sz w:val="28"/>
+          <w:szCs w:val="28"/>
+        </w:rPr>
+        <w:t xml:space="preserve"> о проекте</w:t>
       </w:r>
       <w:r>
         <w:rPr>
@@ -702,7 +786,7 @@
     </w:p>
     <w:p>
       <w:pPr>
-        <w:pStyle w:val="ListParagraph"/>
+        <w:pStyle w:val="a3"/>
         <w:numPr>
           <w:ilvl w:val="0"/>
           <w:numId w:val="4"/>
@@ -957,7 +1041,7 @@
     </w:p>
     <w:p>
       <w:pPr>
-        <w:pStyle w:val="ListParagraph"/>
+        <w:pStyle w:val="a3"/>
         <w:numPr>
           <w:ilvl w:val="0"/>
           <w:numId w:val="1"/>
@@ -982,7 +1066,7 @@
     </w:p>
     <w:p>
       <w:pPr>
-        <w:pStyle w:val="ListParagraph"/>
+        <w:pStyle w:val="a3"/>
         <w:spacing w:line="360" w:lineRule="auto"/>
         <w:ind w:left="567" w:firstLine="696"/>
         <w:jc w:val="both"/>
@@ -1163,7 +1247,7 @@
     </w:p>
     <w:p>
       <w:pPr>
-        <w:pStyle w:val="ListParagraph"/>
+        <w:pStyle w:val="a3"/>
         <w:numPr>
           <w:ilvl w:val="0"/>
           <w:numId w:val="1"/>
@@ -1268,6 +1352,7 @@
         </w:rPr>
         <w:t xml:space="preserve"> и базы данных на основе P</w:t>
       </w:r>
+      <w:proofErr w:type="spellStart"/>
       <w:r>
         <w:rPr>
           <w:rFonts w:ascii="Times New Roman" w:hAnsi="Times New Roman" w:cs="Times New Roman"/>
@@ -1277,6 +1362,7 @@
         </w:rPr>
         <w:t>ostgreSQL</w:t>
       </w:r>
+      <w:proofErr w:type="spellEnd"/>
       <w:r>
         <w:rPr>
           <w:rFonts w:ascii="Times New Roman" w:hAnsi="Times New Roman" w:cs="Times New Roman"/>
@@ -1308,7 +1394,7 @@
     </w:p>
     <w:p>
       <w:pPr>
-        <w:pStyle w:val="ListParagraph"/>
+        <w:pStyle w:val="a3"/>
         <w:spacing w:line="360" w:lineRule="auto"/>
         <w:ind w:left="567" w:firstLine="696"/>
         <w:jc w:val="both"/>
@@ -1329,7 +1415,7 @@
     </w:p>
     <w:p>
       <w:pPr>
-        <w:pStyle w:val="ListParagraph"/>
+        <w:pStyle w:val="a3"/>
         <w:spacing w:line="360" w:lineRule="auto"/>
         <w:ind w:left="567" w:firstLine="696"/>
         <w:jc w:val="both"/>
@@ -1571,7 +1657,7 @@
     </w:p>
     <w:p>
       <w:pPr>
-        <w:pStyle w:val="ListParagraph"/>
+        <w:pStyle w:val="a3"/>
         <w:numPr>
           <w:ilvl w:val="0"/>
           <w:numId w:val="1"/>
@@ -1732,6 +1818,7 @@
           <w:szCs w:val="28"/>
         </w:rPr>
       </w:pPr>
+      <w:proofErr w:type="spellStart"/>
       <w:r>
         <w:rPr>
           <w:rFonts w:ascii="Times New Roman" w:hAnsi="Times New Roman" w:cs="Times New Roman"/>
@@ -1746,8 +1833,18 @@
           <w:sz w:val="28"/>
           <w:szCs w:val="28"/>
         </w:rPr>
-        <w:t>епозиторий G</w:t>
-      </w:r>
+        <w:t>епозиторий</w:t>
+      </w:r>
+      <w:proofErr w:type="spellEnd"/>
+      <w:r>
+        <w:rPr>
+          <w:rFonts w:ascii="Times New Roman" w:hAnsi="Times New Roman" w:cs="Times New Roman"/>
+          <w:sz w:val="28"/>
+          <w:szCs w:val="28"/>
+        </w:rPr>
+        <w:t xml:space="preserve"> G</w:t>
+      </w:r>
+      <w:proofErr w:type="spellStart"/>
       <w:r>
         <w:rPr>
           <w:rFonts w:ascii="Times New Roman" w:hAnsi="Times New Roman" w:cs="Times New Roman"/>
@@ -1757,13 +1854,23 @@
         </w:rPr>
         <w:t>itHub</w:t>
       </w:r>
-      <w:r>
-        <w:rPr>
-          <w:rFonts w:ascii="Times New Roman" w:hAnsi="Times New Roman" w:cs="Times New Roman"/>
-          <w:sz w:val="28"/>
-          <w:szCs w:val="28"/>
-        </w:rPr>
-        <w:t xml:space="preserve"> со всеми файлами</w:t>
+      <w:proofErr w:type="spellEnd"/>
+      <w:r>
+        <w:rPr>
+          <w:rFonts w:ascii="Times New Roman" w:hAnsi="Times New Roman" w:cs="Times New Roman"/>
+          <w:sz w:val="28"/>
+          <w:szCs w:val="28"/>
+        </w:rPr>
+        <w:t xml:space="preserve"> со всеми </w:t>
+      </w:r>
+      <w:proofErr w:type="spellStart"/>
+      <w:r>
+        <w:rPr>
+          <w:rFonts w:ascii="Times New Roman" w:hAnsi="Times New Roman" w:cs="Times New Roman"/>
+          <w:sz w:val="28"/>
+          <w:szCs w:val="28"/>
+        </w:rPr>
+        <w:t>файлами</w:t>
       </w:r>
       <w:r>
         <w:rPr>
@@ -1776,13 +1883,14 @@
       <w:hyperlink r:id="rId8" w:history="1">
         <w:r>
           <w:rPr>
-            <w:rStyle w:val="Hyperlink"/>
+            <w:rStyle w:val="a7"/>
             <w:rFonts w:ascii="Times New Roman" w:hAnsi="Times New Roman" w:cs="Times New Roman"/>
             <w:sz w:val="28"/>
             <w:szCs w:val="28"/>
           </w:rPr>
           <w:t>тык</w:t>
         </w:r>
+        <w:proofErr w:type="spellEnd"/>
       </w:hyperlink>
     </w:p>
     <w:p>
@@ -1837,7 +1945,7 @@
     </w:p>
     <w:p>
       <w:pPr>
-        <w:pStyle w:val="ListParagraph"/>
+        <w:pStyle w:val="a3"/>
         <w:numPr>
           <w:ilvl w:val="0"/>
           <w:numId w:val="1"/>
@@ -1861,7 +1969,7 @@
     </w:p>
     <w:p>
       <w:pPr>
-        <w:pStyle w:val="ListParagraph"/>
+        <w:pStyle w:val="a3"/>
         <w:spacing w:line="360" w:lineRule="auto"/>
         <w:ind w:left="567" w:firstLine="696"/>
         <w:jc w:val="both"/>
@@ -1972,7 +2080,7 @@
   <w:sdt>
     <w:sdtPr>
       <w:rPr>
-        <w:rStyle w:val="PageNumber"/>
+        <w:rStyle w:val="a6"/>
       </w:rPr>
       <w:id w:val="-651132696"/>
       <w:docPartObj>
@@ -1982,33 +2090,33 @@
     </w:sdtPr>
     <w:sdtEndPr>
       <w:rPr>
-        <w:rStyle w:val="PageNumber"/>
+        <w:rStyle w:val="a6"/>
       </w:rPr>
     </w:sdtEndPr>
     <w:sdtContent>
       <w:p>
         <w:pPr>
-          <w:pStyle w:val="Footer"/>
+          <w:pStyle w:val="a4"/>
           <w:framePr w:wrap="none" w:vAnchor="text" w:hAnchor="margin" w:xAlign="center" w:y="1"/>
           <w:rPr>
-            <w:rStyle w:val="PageNumber"/>
+            <w:rStyle w:val="a6"/>
           </w:rPr>
         </w:pPr>
         <w:r>
           <w:rPr>
-            <w:rStyle w:val="PageNumber"/>
+            <w:rStyle w:val="a6"/>
           </w:rPr>
           <w:fldChar w:fldCharType="begin"/>
         </w:r>
         <w:r>
           <w:rPr>
-            <w:rStyle w:val="PageNumber"/>
+            <w:rStyle w:val="a6"/>
           </w:rPr>
           <w:instrText xml:space="preserve"> PAGE </w:instrText>
         </w:r>
         <w:r>
           <w:rPr>
-            <w:rStyle w:val="PageNumber"/>
+            <w:rStyle w:val="a6"/>
           </w:rPr>
           <w:fldChar w:fldCharType="end"/>
         </w:r>
@@ -2017,7 +2125,7 @@
   </w:sdt>
   <w:p>
     <w:pPr>
-      <w:pStyle w:val="Footer"/>
+      <w:pStyle w:val="a4"/>
     </w:pPr>
   </w:p>
 </w:ftr>
@@ -2028,7 +2136,7 @@
   <w:sdt>
     <w:sdtPr>
       <w:rPr>
-        <w:rStyle w:val="PageNumber"/>
+        <w:rStyle w:val="a6"/>
       </w:rPr>
       <w:id w:val="-503278127"/>
       <w:docPartObj>
@@ -2038,46 +2146,46 @@
     </w:sdtPr>
     <w:sdtEndPr>
       <w:rPr>
-        <w:rStyle w:val="PageNumber"/>
+        <w:rStyle w:val="a6"/>
       </w:rPr>
     </w:sdtEndPr>
     <w:sdtContent>
       <w:p>
         <w:pPr>
-          <w:pStyle w:val="Footer"/>
+          <w:pStyle w:val="a4"/>
           <w:framePr w:wrap="none" w:vAnchor="text" w:hAnchor="margin" w:xAlign="center" w:y="1"/>
           <w:rPr>
-            <w:rStyle w:val="PageNumber"/>
+            <w:rStyle w:val="a6"/>
           </w:rPr>
         </w:pPr>
         <w:r>
           <w:rPr>
-            <w:rStyle w:val="PageNumber"/>
+            <w:rStyle w:val="a6"/>
           </w:rPr>
           <w:fldChar w:fldCharType="begin"/>
         </w:r>
         <w:r>
           <w:rPr>
-            <w:rStyle w:val="PageNumber"/>
+            <w:rStyle w:val="a6"/>
           </w:rPr>
           <w:instrText xml:space="preserve"> PAGE </w:instrText>
         </w:r>
         <w:r>
           <w:rPr>
-            <w:rStyle w:val="PageNumber"/>
+            <w:rStyle w:val="a6"/>
           </w:rPr>
           <w:fldChar w:fldCharType="separate"/>
         </w:r>
         <w:r>
           <w:rPr>
-            <w:rStyle w:val="PageNumber"/>
+            <w:rStyle w:val="a6"/>
             <w:noProof/>
           </w:rPr>
           <w:t>2</w:t>
         </w:r>
         <w:r>
           <w:rPr>
-            <w:rStyle w:val="PageNumber"/>
+            <w:rStyle w:val="a6"/>
           </w:rPr>
           <w:fldChar w:fldCharType="end"/>
         </w:r>
@@ -2086,7 +2194,7 @@
   </w:sdt>
   <w:p>
     <w:pPr>
-      <w:pStyle w:val="Footer"/>
+      <w:pStyle w:val="a4"/>
     </w:pPr>
   </w:p>
 </w:ftr>
@@ -2874,7 +2982,7 @@
     <w:lsdException w:name="Unresolved Mention" w:semiHidden="1" w:unhideWhenUsed="1"/>
     <w:lsdException w:name="Smart Link" w:semiHidden="1" w:unhideWhenUsed="1"/>
   </w:latentStyles>
-  <w:style w:type="paragraph" w:default="1" w:styleId="Normal">
+  <w:style w:type="paragraph" w:default="1" w:styleId="a">
     <w:name w:val="Normal"/>
     <w:qFormat/>
     <w:rsid w:val="002F322E"/>
@@ -2886,13 +2994,13 @@
       <w:szCs w:val="22"/>
     </w:rPr>
   </w:style>
-  <w:style w:type="character" w:default="1" w:styleId="DefaultParagraphFont">
+  <w:style w:type="character" w:default="1" w:styleId="a0">
     <w:name w:val="Default Paragraph Font"/>
     <w:uiPriority w:val="1"/>
     <w:semiHidden/>
     <w:unhideWhenUsed/>
   </w:style>
-  <w:style w:type="table" w:default="1" w:styleId="TableNormal">
+  <w:style w:type="table" w:default="1" w:styleId="a1">
     <w:name w:val="Normal Table"/>
     <w:uiPriority w:val="99"/>
     <w:semiHidden/>
@@ -2907,15 +3015,15 @@
       </w:tblCellMar>
     </w:tblPr>
   </w:style>
-  <w:style w:type="numbering" w:default="1" w:styleId="NoList">
+  <w:style w:type="numbering" w:default="1" w:styleId="a2">
     <w:name w:val="No List"/>
     <w:uiPriority w:val="99"/>
     <w:semiHidden/>
     <w:unhideWhenUsed/>
   </w:style>
-  <w:style w:type="paragraph" w:styleId="ListParagraph">
+  <w:style w:type="paragraph" w:styleId="a3">
     <w:name w:val="List Paragraph"/>
-    <w:basedOn w:val="Normal"/>
+    <w:basedOn w:val="a"/>
     <w:uiPriority w:val="34"/>
     <w:qFormat/>
     <w:rsid w:val="002F322E"/>
@@ -2924,10 +3032,10 @@
       <w:contextualSpacing/>
     </w:pPr>
   </w:style>
-  <w:style w:type="paragraph" w:styleId="Footer">
+  <w:style w:type="paragraph" w:styleId="a4">
     <w:name w:val="footer"/>
-    <w:basedOn w:val="Normal"/>
-    <w:link w:val="FooterChar"/>
+    <w:basedOn w:val="a"/>
+    <w:link w:val="a5"/>
     <w:uiPriority w:val="99"/>
     <w:unhideWhenUsed/>
     <w:rsid w:val="009E64CD"/>
@@ -2939,10 +3047,10 @@
       <w:spacing w:after="0" w:line="240" w:lineRule="auto"/>
     </w:pPr>
   </w:style>
-  <w:style w:type="character" w:customStyle="1" w:styleId="FooterChar">
-    <w:name w:val="Footer Char"/>
-    <w:basedOn w:val="DefaultParagraphFont"/>
-    <w:link w:val="Footer"/>
+  <w:style w:type="character" w:customStyle="1" w:styleId="a5">
+    <w:name w:val="Нижний колонтитул Знак"/>
+    <w:basedOn w:val="a0"/>
+    <w:link w:val="a4"/>
     <w:uiPriority w:val="99"/>
     <w:rsid w:val="009E64CD"/>
     <w:rPr>
@@ -2950,17 +3058,17 @@
       <w:szCs w:val="22"/>
     </w:rPr>
   </w:style>
-  <w:style w:type="character" w:styleId="PageNumber">
+  <w:style w:type="character" w:styleId="a6">
     <w:name w:val="page number"/>
-    <w:basedOn w:val="DefaultParagraphFont"/>
+    <w:basedOn w:val="a0"/>
     <w:uiPriority w:val="99"/>
     <w:semiHidden/>
     <w:unhideWhenUsed/>
     <w:rsid w:val="009E64CD"/>
   </w:style>
-  <w:style w:type="character" w:styleId="Hyperlink">
+  <w:style w:type="character" w:styleId="a7">
     <w:name w:val="Hyperlink"/>
-    <w:basedOn w:val="DefaultParagraphFont"/>
+    <w:basedOn w:val="a0"/>
     <w:uiPriority w:val="99"/>
     <w:unhideWhenUsed/>
     <w:rsid w:val="00AE630C"/>
@@ -2969,9 +3077,9 @@
       <w:u w:val="single"/>
     </w:rPr>
   </w:style>
-  <w:style w:type="character" w:styleId="UnresolvedMention">
+  <w:style w:type="character" w:styleId="a8">
     <w:name w:val="Unresolved Mention"/>
-    <w:basedOn w:val="DefaultParagraphFont"/>
+    <w:basedOn w:val="a0"/>
     <w:uiPriority w:val="99"/>
     <w:semiHidden/>
     <w:unhideWhenUsed/>

</xml_diff>